<commit_message>
Personal Portfolio-N9327762 Yuchen Zhao
Brief descriptions of the contributes to the project.
</commit_message>
<xml_diff>
--- a/N9327762 Yuchen Zhao/Personal Portfolio Description.docx
+++ b/N9327762 Yuchen Zhao/Personal Portfolio Description.docx
@@ -741,8 +741,6 @@
               <w:fldChar w:fldCharType="end"/>
             </w:r>
           </w:hyperlink>
-          <w:bookmarkStart w:id="8" w:name="_GoBack"/>
-          <w:bookmarkEnd w:id="8"/>
         </w:p>
         <w:p>
           <w:r>
@@ -774,7 +772,7 @@
       <w:pPr>
         <w:pStyle w:val="1"/>
       </w:pPr>
-      <w:bookmarkStart w:id="9" w:name="_Toc430552723"/>
+      <w:bookmarkStart w:id="8" w:name="_Toc430552723"/>
       <w:r>
         <w:lastRenderedPageBreak/>
         <w:t>Test</w:t>
@@ -785,7 +783,7 @@
         </w:rPr>
         <w:t xml:space="preserve"> case</w:t>
       </w:r>
-      <w:bookmarkEnd w:id="9"/>
+      <w:bookmarkEnd w:id="8"/>
     </w:p>
     <w:p/>
     <w:p>
@@ -895,7 +893,7 @@
       <w:pPr>
         <w:pStyle w:val="1"/>
       </w:pPr>
-      <w:bookmarkStart w:id="10" w:name="_Toc430552724"/>
+      <w:bookmarkStart w:id="9" w:name="_Toc430552724"/>
       <w:r>
         <w:t>Test</w:t>
       </w:r>
@@ -905,7 +903,7 @@
         </w:rPr>
         <w:t xml:space="preserve"> plan</w:t>
       </w:r>
-      <w:bookmarkEnd w:id="10"/>
+      <w:bookmarkEnd w:id="9"/>
     </w:p>
     <w:p>
       <w:pPr>
@@ -970,7 +968,30 @@
           <w:sz w:val="24"/>
           <w:szCs w:val="24"/>
         </w:rPr>
-        <w:t xml:space="preserve"> management way, that is to say, we need to test during the developer develop. Testing is during the whole process, and we could find issues in time and change them quickly. The biggest advantage of having this test plan is accelerating the pace our project, including </w:t>
+        <w:t xml:space="preserve"> management way, that is to say, we need to test during the developer develop. Testing is during the whole process, and we could find issues in time and change them quickly. The biggest advantage of </w:t>
+      </w:r>
+      <w:r>
+        <w:rPr>
+          <w:sz w:val="24"/>
+          <w:szCs w:val="24"/>
+        </w:rPr>
+        <w:t>I</w:t>
+      </w:r>
+      <w:r>
+        <w:rPr>
+          <w:rFonts w:hint="eastAsia"/>
+          <w:sz w:val="24"/>
+          <w:szCs w:val="24"/>
+        </w:rPr>
+        <w:t xml:space="preserve"> writing </w:t>
+      </w:r>
+      <w:r>
+        <w:rPr>
+          <w:rFonts w:hint="eastAsia"/>
+          <w:sz w:val="24"/>
+          <w:szCs w:val="24"/>
+        </w:rPr>
+        <w:t xml:space="preserve">this test plan is accelerating the pace our project, including </w:t>
       </w:r>
       <w:r>
         <w:rPr>
@@ -1009,14 +1030,14 @@
       <w:pPr>
         <w:pStyle w:val="1"/>
       </w:pPr>
-      <w:bookmarkStart w:id="11" w:name="_Toc430552725"/>
+      <w:bookmarkStart w:id="10" w:name="_Toc430552725"/>
       <w:r>
         <w:rPr>
           <w:rFonts w:hint="eastAsia"/>
         </w:rPr>
         <w:t>User Case Diagram</w:t>
       </w:r>
-      <w:bookmarkEnd w:id="11"/>
+      <w:bookmarkEnd w:id="10"/>
       <w:r>
         <w:rPr>
           <w:rFonts w:hint="eastAsia"/>
@@ -1129,8 +1150,48 @@
           <w:sz w:val="24"/>
           <w:szCs w:val="24"/>
         </w:rPr>
-        <w:t xml:space="preserve"> draw this user case diagram, to simplify the users of our website, and the functions they need. Also, this user case diagram is based on our release plan, which means different period of time, we need to make the user case realize. By view this user case diagram, we could know the users and what functions they need easily.</w:t>
-      </w:r>
+        <w:t xml:space="preserve"> draw this user case diagram, to simplify the users of our website, and the functions they need. Also, this user case diagram is based on our release plan, which means different period of time, we need to make the user case realize. </w:t>
+      </w:r>
+      <w:r>
+        <w:rPr>
+          <w:rFonts w:hint="eastAsia"/>
+          <w:sz w:val="24"/>
+          <w:szCs w:val="24"/>
+        </w:rPr>
+        <w:t xml:space="preserve">I drew this diagram because </w:t>
+      </w:r>
+      <w:r>
+        <w:rPr>
+          <w:sz w:val="24"/>
+          <w:szCs w:val="24"/>
+        </w:rPr>
+        <w:t>I</w:t>
+      </w:r>
+      <w:r>
+        <w:rPr>
+          <w:rFonts w:hint="eastAsia"/>
+          <w:sz w:val="24"/>
+          <w:szCs w:val="24"/>
+        </w:rPr>
+        <w:t xml:space="preserve"> am familiar to user case diagram because </w:t>
+      </w:r>
+      <w:r>
+        <w:rPr>
+          <w:sz w:val="24"/>
+          <w:szCs w:val="24"/>
+        </w:rPr>
+        <w:t>I</w:t>
+      </w:r>
+      <w:r>
+        <w:rPr>
+          <w:rFonts w:hint="eastAsia"/>
+          <w:sz w:val="24"/>
+          <w:szCs w:val="24"/>
+        </w:rPr>
+        <w:t xml:space="preserve"> am a IS student.</w:t>
+      </w:r>
+      <w:bookmarkStart w:id="11" w:name="_GoBack"/>
+      <w:bookmarkEnd w:id="11"/>
     </w:p>
     <w:p>
       <w:pPr>
@@ -2029,7 +2090,7 @@
             <w:noProof/>
             <w:lang w:val="zh-CN"/>
           </w:rPr>
-          <w:t>3</w:t>
+          <w:t>2</w:t>
         </w:r>
         <w:r>
           <w:fldChar w:fldCharType="end"/>
@@ -3264,7 +3325,7 @@
 </file>
 
 <file path=customXml/itemProps1.xml><?xml version="1.0" encoding="utf-8"?>
-<ds:datastoreItem xmlns:ds="http://schemas.openxmlformats.org/officeDocument/2006/customXml" ds:itemID="{C1CFA2D0-83E1-4D28-933A-C3220E814262}">
+<ds:datastoreItem xmlns:ds="http://schemas.openxmlformats.org/officeDocument/2006/customXml" ds:itemID="{22FA0457-A30D-4460-A7B1-989937D493E0}">
   <ds:schemaRefs>
     <ds:schemaRef ds:uri="http://schemas.openxmlformats.org/officeDocument/2006/bibliography"/>
   </ds:schemaRefs>

</xml_diff>